<commit_message>
adding final solutions to docx file
</commit_message>
<xml_diff>
--- a/main/1402-03-20.docx
+++ b/main/1402-03-20.docx
@@ -5,7 +5,7 @@
     <w:p>
       <w:pPr>
         <w:rPr>
-          <w:rFonts w:cs="B Zar"/>
+          <w:rFonts w:cs="B Zar" w:hint="cs"/>
           <w:sz w:val="24"/>
           <w:szCs w:val="24"/>
         </w:rPr>
@@ -213,6 +213,7 @@
                 <w:szCs w:val="24"/>
               </w:rPr>
             </w:pPr>
+            <w:proofErr w:type="spellStart"/>
             <w:r>
               <w:rPr>
                 <w:rFonts w:cs="B Zar"/>
@@ -221,6 +222,7 @@
               </w:rPr>
               <w:t>regular_LSH</w:t>
             </w:r>
+            <w:proofErr w:type="spellEnd"/>
           </w:p>
         </w:tc>
         <w:tc>
@@ -238,13 +240,23 @@
                 <w:szCs w:val="24"/>
               </w:rPr>
             </w:pPr>
-            <w:r>
-              <w:rPr>
-                <w:rFonts w:cs="B Zar"/>
-                <w:sz w:val="24"/>
-                <w:szCs w:val="24"/>
-              </w:rPr>
-              <w:t>sim_perm_arr LSH</w:t>
+            <w:proofErr w:type="spellStart"/>
+            <w:r>
+              <w:rPr>
+                <w:rFonts w:cs="B Zar"/>
+                <w:sz w:val="24"/>
+                <w:szCs w:val="24"/>
+              </w:rPr>
+              <w:t>sim_perm_arr</w:t>
+            </w:r>
+            <w:proofErr w:type="spellEnd"/>
+            <w:r>
+              <w:rPr>
+                <w:rFonts w:cs="B Zar"/>
+                <w:sz w:val="24"/>
+                <w:szCs w:val="24"/>
+              </w:rPr>
+              <w:t xml:space="preserve"> LSH</w:t>
             </w:r>
           </w:p>
         </w:tc>
@@ -531,6 +543,7 @@
                 <w:szCs w:val="24"/>
               </w:rPr>
             </w:pPr>
+            <w:proofErr w:type="spellStart"/>
             <w:r>
               <w:rPr>
                 <w:rFonts w:cs="B Zar"/>
@@ -539,6 +552,7 @@
               </w:rPr>
               <w:t>Mshrum</w:t>
             </w:r>
+            <w:proofErr w:type="spellEnd"/>
           </w:p>
         </w:tc>
         <w:tc>
@@ -799,6 +813,7 @@
                 <w:szCs w:val="24"/>
               </w:rPr>
             </w:pPr>
+            <w:proofErr w:type="spellStart"/>
             <w:r>
               <w:rPr>
                 <w:rFonts w:cs="B Zar"/>
@@ -807,6 +822,7 @@
               </w:rPr>
               <w:t>Mshrum</w:t>
             </w:r>
+            <w:proofErr w:type="spellEnd"/>
           </w:p>
         </w:tc>
         <w:tc>
@@ -1049,6 +1065,7 @@
                 <w:szCs w:val="24"/>
               </w:rPr>
             </w:pPr>
+            <w:proofErr w:type="spellStart"/>
             <w:r>
               <w:rPr>
                 <w:rFonts w:cs="B Zar"/>
@@ -1057,6 +1074,7 @@
               </w:rPr>
               <w:t>Mshrum</w:t>
             </w:r>
+            <w:proofErr w:type="spellEnd"/>
           </w:p>
         </w:tc>
         <w:tc>
@@ -1299,6 +1317,7 @@
                 <w:szCs w:val="24"/>
               </w:rPr>
             </w:pPr>
+            <w:proofErr w:type="spellStart"/>
             <w:r>
               <w:rPr>
                 <w:rFonts w:cs="B Zar"/>
@@ -1307,6 +1326,7 @@
               </w:rPr>
               <w:t>Mshrum</w:t>
             </w:r>
+            <w:proofErr w:type="spellEnd"/>
           </w:p>
         </w:tc>
         <w:tc>
@@ -1688,6 +1708,7 @@
                 <w:szCs w:val="24"/>
               </w:rPr>
             </w:pPr>
+            <w:proofErr w:type="spellStart"/>
             <w:r>
               <w:rPr>
                 <w:rFonts w:cs="B Zar"/>
@@ -1696,6 +1717,7 @@
               </w:rPr>
               <w:t>regular_LSH</w:t>
             </w:r>
+            <w:proofErr w:type="spellEnd"/>
           </w:p>
         </w:tc>
         <w:tc>
@@ -1713,13 +1735,23 @@
                 <w:szCs w:val="24"/>
               </w:rPr>
             </w:pPr>
-            <w:r>
-              <w:rPr>
-                <w:rFonts w:cs="B Zar"/>
-                <w:sz w:val="24"/>
-                <w:szCs w:val="24"/>
-              </w:rPr>
-              <w:t>sim_perm_arr LSH</w:t>
+            <w:proofErr w:type="spellStart"/>
+            <w:r>
+              <w:rPr>
+                <w:rFonts w:cs="B Zar"/>
+                <w:sz w:val="24"/>
+                <w:szCs w:val="24"/>
+              </w:rPr>
+              <w:t>sim_perm_arr</w:t>
+            </w:r>
+            <w:proofErr w:type="spellEnd"/>
+            <w:r>
+              <w:rPr>
+                <w:rFonts w:cs="B Zar"/>
+                <w:sz w:val="24"/>
+                <w:szCs w:val="24"/>
+              </w:rPr>
+              <w:t xml:space="preserve"> LSH</w:t>
             </w:r>
           </w:p>
         </w:tc>
@@ -2006,6 +2038,7 @@
                 <w:szCs w:val="24"/>
               </w:rPr>
             </w:pPr>
+            <w:proofErr w:type="spellStart"/>
             <w:r>
               <w:rPr>
                 <w:rFonts w:cs="B Zar"/>
@@ -2014,6 +2047,7 @@
               </w:rPr>
               <w:t>Mshrum</w:t>
             </w:r>
+            <w:proofErr w:type="spellEnd"/>
           </w:p>
         </w:tc>
         <w:tc>
@@ -2273,6 +2307,7 @@
                 <w:szCs w:val="24"/>
               </w:rPr>
             </w:pPr>
+            <w:proofErr w:type="spellStart"/>
             <w:r>
               <w:rPr>
                 <w:rFonts w:cs="B Zar"/>
@@ -2281,6 +2316,7 @@
               </w:rPr>
               <w:t>Mshrum</w:t>
             </w:r>
+            <w:proofErr w:type="spellEnd"/>
           </w:p>
         </w:tc>
         <w:tc>
@@ -2523,6 +2559,7 @@
                 <w:szCs w:val="24"/>
               </w:rPr>
             </w:pPr>
+            <w:proofErr w:type="spellStart"/>
             <w:r>
               <w:rPr>
                 <w:rFonts w:cs="B Zar"/>
@@ -2531,6 +2568,7 @@
               </w:rPr>
               <w:t>Mshrum</w:t>
             </w:r>
+            <w:proofErr w:type="spellEnd"/>
           </w:p>
         </w:tc>
         <w:tc>
@@ -2774,6 +2812,7 @@
                 <w:szCs w:val="24"/>
               </w:rPr>
             </w:pPr>
+            <w:proofErr w:type="spellStart"/>
             <w:r>
               <w:rPr>
                 <w:rFonts w:cs="B Zar"/>
@@ -2782,6 +2821,7 @@
               </w:rPr>
               <w:t>Mshrum</w:t>
             </w:r>
+            <w:proofErr w:type="spellEnd"/>
           </w:p>
         </w:tc>
         <w:tc>
@@ -3163,6 +3203,7 @@
                 <w:szCs w:val="24"/>
               </w:rPr>
             </w:pPr>
+            <w:proofErr w:type="spellStart"/>
             <w:r>
               <w:rPr>
                 <w:rFonts w:cs="B Zar"/>
@@ -3171,6 +3212,7 @@
               </w:rPr>
               <w:t>regular_LSH</w:t>
             </w:r>
+            <w:proofErr w:type="spellEnd"/>
           </w:p>
         </w:tc>
         <w:tc>
@@ -3188,13 +3230,23 @@
                 <w:szCs w:val="24"/>
               </w:rPr>
             </w:pPr>
-            <w:r>
-              <w:rPr>
-                <w:rFonts w:cs="B Zar"/>
-                <w:sz w:val="24"/>
-                <w:szCs w:val="24"/>
-              </w:rPr>
-              <w:t>sim_perm_arr LSH</w:t>
+            <w:proofErr w:type="spellStart"/>
+            <w:r>
+              <w:rPr>
+                <w:rFonts w:cs="B Zar"/>
+                <w:sz w:val="24"/>
+                <w:szCs w:val="24"/>
+              </w:rPr>
+              <w:t>sim_perm_arr</w:t>
+            </w:r>
+            <w:proofErr w:type="spellEnd"/>
+            <w:r>
+              <w:rPr>
+                <w:rFonts w:cs="B Zar"/>
+                <w:sz w:val="24"/>
+                <w:szCs w:val="24"/>
+              </w:rPr>
+              <w:t xml:space="preserve"> LSH</w:t>
             </w:r>
           </w:p>
         </w:tc>
@@ -3481,6 +3533,7 @@
                 <w:szCs w:val="24"/>
               </w:rPr>
             </w:pPr>
+            <w:proofErr w:type="spellStart"/>
             <w:r>
               <w:rPr>
                 <w:rFonts w:cs="B Zar"/>
@@ -3489,6 +3542,7 @@
               </w:rPr>
               <w:t>Mshrum</w:t>
             </w:r>
+            <w:proofErr w:type="spellEnd"/>
           </w:p>
         </w:tc>
         <w:tc>
@@ -3748,6 +3802,7 @@
                 <w:szCs w:val="24"/>
               </w:rPr>
             </w:pPr>
+            <w:proofErr w:type="spellStart"/>
             <w:r>
               <w:rPr>
                 <w:rFonts w:cs="B Zar"/>
@@ -3756,6 +3811,7 @@
               </w:rPr>
               <w:t>Mshrum</w:t>
             </w:r>
+            <w:proofErr w:type="spellEnd"/>
           </w:p>
         </w:tc>
         <w:tc>
@@ -3998,6 +4054,7 @@
                 <w:szCs w:val="24"/>
               </w:rPr>
             </w:pPr>
+            <w:proofErr w:type="spellStart"/>
             <w:r>
               <w:rPr>
                 <w:rFonts w:cs="B Zar"/>
@@ -4006,6 +4063,7 @@
               </w:rPr>
               <w:t>Mshrum</w:t>
             </w:r>
+            <w:proofErr w:type="spellEnd"/>
           </w:p>
         </w:tc>
         <w:tc>
@@ -4248,6 +4306,7 @@
                 <w:szCs w:val="24"/>
               </w:rPr>
             </w:pPr>
+            <w:proofErr w:type="spellStart"/>
             <w:r>
               <w:rPr>
                 <w:rFonts w:cs="B Zar"/>
@@ -4256,6 +4315,7 @@
               </w:rPr>
               <w:t>Mshrum</w:t>
             </w:r>
+            <w:proofErr w:type="spellEnd"/>
           </w:p>
         </w:tc>
         <w:tc>
@@ -4639,6 +4699,7 @@
                 <w:szCs w:val="24"/>
               </w:rPr>
             </w:pPr>
+            <w:proofErr w:type="spellStart"/>
             <w:r>
               <w:rPr>
                 <w:rFonts w:cs="B Zar"/>
@@ -4647,6 +4708,7 @@
               </w:rPr>
               <w:t>regular_LSH</w:t>
             </w:r>
+            <w:proofErr w:type="spellEnd"/>
           </w:p>
         </w:tc>
         <w:tc>
@@ -4664,13 +4726,23 @@
                 <w:szCs w:val="24"/>
               </w:rPr>
             </w:pPr>
-            <w:r>
-              <w:rPr>
-                <w:rFonts w:cs="B Zar"/>
-                <w:sz w:val="24"/>
-                <w:szCs w:val="24"/>
-              </w:rPr>
-              <w:t>sim_perm_arr LSH</w:t>
+            <w:proofErr w:type="spellStart"/>
+            <w:r>
+              <w:rPr>
+                <w:rFonts w:cs="B Zar"/>
+                <w:sz w:val="24"/>
+                <w:szCs w:val="24"/>
+              </w:rPr>
+              <w:t>sim_perm_arr</w:t>
+            </w:r>
+            <w:proofErr w:type="spellEnd"/>
+            <w:r>
+              <w:rPr>
+                <w:rFonts w:cs="B Zar"/>
+                <w:sz w:val="24"/>
+                <w:szCs w:val="24"/>
+              </w:rPr>
+              <w:t xml:space="preserve"> LSH</w:t>
             </w:r>
           </w:p>
         </w:tc>
@@ -4957,6 +5029,7 @@
                 <w:szCs w:val="24"/>
               </w:rPr>
             </w:pPr>
+            <w:proofErr w:type="spellStart"/>
             <w:r>
               <w:rPr>
                 <w:rFonts w:cs="B Zar"/>
@@ -4965,6 +5038,7 @@
               </w:rPr>
               <w:t>Mshrum</w:t>
             </w:r>
+            <w:proofErr w:type="spellEnd"/>
           </w:p>
         </w:tc>
         <w:tc>
@@ -5225,6 +5299,7 @@
                 <w:szCs w:val="24"/>
               </w:rPr>
             </w:pPr>
+            <w:proofErr w:type="spellStart"/>
             <w:r>
               <w:rPr>
                 <w:rFonts w:cs="B Zar"/>
@@ -5233,6 +5308,7 @@
               </w:rPr>
               <w:t>Mshrum</w:t>
             </w:r>
+            <w:proofErr w:type="spellEnd"/>
           </w:p>
         </w:tc>
         <w:tc>
@@ -5475,6 +5551,7 @@
                 <w:szCs w:val="24"/>
               </w:rPr>
             </w:pPr>
+            <w:proofErr w:type="spellStart"/>
             <w:r>
               <w:rPr>
                 <w:rFonts w:cs="B Zar"/>
@@ -5483,6 +5560,7 @@
               </w:rPr>
               <w:t>Mshrum</w:t>
             </w:r>
+            <w:proofErr w:type="spellEnd"/>
           </w:p>
         </w:tc>
         <w:tc>
@@ -5710,6 +5788,7 @@
                 <w:szCs w:val="24"/>
               </w:rPr>
             </w:pPr>
+            <w:proofErr w:type="spellStart"/>
             <w:r>
               <w:rPr>
                 <w:rFonts w:cs="B Zar"/>
@@ -5718,6 +5797,7 @@
               </w:rPr>
               <w:t>Mshrum</w:t>
             </w:r>
+            <w:proofErr w:type="spellEnd"/>
           </w:p>
         </w:tc>
         <w:tc>
@@ -6083,14 +6163,25 @@
                 <w:szCs w:val="24"/>
               </w:rPr>
             </w:pPr>
-            <w:r>
-              <w:rPr>
-                <w:rFonts w:cs="B Zar"/>
-                <w:sz w:val="24"/>
-                <w:szCs w:val="24"/>
-              </w:rPr>
-              <w:t>regular_LSH</w:t>
-            </w:r>
+            <w:proofErr w:type="spellStart"/>
+            <w:r>
+              <w:rPr>
+                <w:rFonts w:cs="B Zar"/>
+                <w:sz w:val="24"/>
+                <w:szCs w:val="24"/>
+              </w:rPr>
+              <w:t>regular_</w:t>
+            </w:r>
+            <w:proofErr w:type="gramStart"/>
+            <w:r>
+              <w:rPr>
+                <w:rFonts w:cs="B Zar"/>
+                <w:sz w:val="24"/>
+                <w:szCs w:val="24"/>
+              </w:rPr>
+              <w:t>LSH</w:t>
+            </w:r>
+            <w:proofErr w:type="spellEnd"/>
             <w:r>
               <w:rPr>
                 <w:rFonts w:cs="B Zar"/>
@@ -6100,6 +6191,7 @@
               </w:rPr>
               <w:t>(</w:t>
             </w:r>
+            <w:proofErr w:type="gramEnd"/>
             <w:r>
               <w:rPr>
                 <w:rFonts w:cs="B Zar"/>
@@ -6145,13 +6237,23 @@
                 <w:rtl/>
               </w:rPr>
             </w:pPr>
-            <w:r>
-              <w:rPr>
-                <w:rFonts w:cs="B Zar"/>
-                <w:sz w:val="24"/>
-                <w:szCs w:val="24"/>
-              </w:rPr>
-              <w:t>sim_perm_arr LSH</w:t>
+            <w:proofErr w:type="spellStart"/>
+            <w:r>
+              <w:rPr>
+                <w:rFonts w:cs="B Zar"/>
+                <w:sz w:val="24"/>
+                <w:szCs w:val="24"/>
+              </w:rPr>
+              <w:t>sim_perm_arr</w:t>
+            </w:r>
+            <w:proofErr w:type="spellEnd"/>
+            <w:r>
+              <w:rPr>
+                <w:rFonts w:cs="B Zar"/>
+                <w:sz w:val="24"/>
+                <w:szCs w:val="24"/>
+              </w:rPr>
+              <w:t xml:space="preserve"> LSH</w:t>
             </w:r>
             <w:r>
               <w:rPr>
@@ -6446,6 +6548,7 @@
                 <w:szCs w:val="24"/>
               </w:rPr>
             </w:pPr>
+            <w:proofErr w:type="spellStart"/>
             <w:r>
               <w:rPr>
                 <w:rFonts w:cs="B Zar"/>
@@ -6454,6 +6557,7 @@
               </w:rPr>
               <w:t>Mshrum</w:t>
             </w:r>
+            <w:proofErr w:type="spellEnd"/>
           </w:p>
         </w:tc>
         <w:tc>
@@ -6715,6 +6819,7 @@
                 <w:szCs w:val="24"/>
               </w:rPr>
             </w:pPr>
+            <w:proofErr w:type="spellStart"/>
             <w:r>
               <w:rPr>
                 <w:rFonts w:cs="B Zar"/>
@@ -6723,6 +6828,7 @@
               </w:rPr>
               <w:t>Mshrum</w:t>
             </w:r>
+            <w:proofErr w:type="spellEnd"/>
           </w:p>
         </w:tc>
         <w:tc>
@@ -6869,6 +6975,7 @@
               </w:rPr>
               <w:t xml:space="preserve">On </w:t>
             </w:r>
+            <w:proofErr w:type="spellStart"/>
             <w:r>
               <w:rPr>
                 <w:rFonts w:cs="B Zar"/>
@@ -6885,6 +6992,7 @@
               </w:rPr>
               <w:t>olab</w:t>
             </w:r>
+            <w:proofErr w:type="spellEnd"/>
           </w:p>
         </w:tc>
       </w:tr>
@@ -6925,6 +7033,7 @@
                 <w:szCs w:val="24"/>
               </w:rPr>
             </w:pPr>
+            <w:proofErr w:type="spellStart"/>
             <w:r>
               <w:rPr>
                 <w:rFonts w:cs="B Zar"/>
@@ -6933,6 +7042,7 @@
               </w:rPr>
               <w:t>Mshrum</w:t>
             </w:r>
+            <w:proofErr w:type="spellEnd"/>
           </w:p>
         </w:tc>
         <w:tc>
@@ -7192,6 +7302,7 @@
                 <w:szCs w:val="24"/>
               </w:rPr>
             </w:pPr>
+            <w:proofErr w:type="spellStart"/>
             <w:r>
               <w:rPr>
                 <w:rFonts w:cs="B Zar"/>
@@ -7200,6 +7311,7 @@
               </w:rPr>
               <w:t>Mshrum</w:t>
             </w:r>
+            <w:proofErr w:type="spellEnd"/>
           </w:p>
         </w:tc>
         <w:tc>
@@ -7575,14 +7687,25 @@
                 <w:szCs w:val="24"/>
               </w:rPr>
             </w:pPr>
-            <w:r>
-              <w:rPr>
-                <w:rFonts w:cs="B Zar"/>
-                <w:sz w:val="24"/>
-                <w:szCs w:val="24"/>
-              </w:rPr>
-              <w:t>regular_LSH</w:t>
-            </w:r>
+            <w:proofErr w:type="spellStart"/>
+            <w:r>
+              <w:rPr>
+                <w:rFonts w:cs="B Zar"/>
+                <w:sz w:val="24"/>
+                <w:szCs w:val="24"/>
+              </w:rPr>
+              <w:t>regular_</w:t>
+            </w:r>
+            <w:proofErr w:type="gramStart"/>
+            <w:r>
+              <w:rPr>
+                <w:rFonts w:cs="B Zar"/>
+                <w:sz w:val="24"/>
+                <w:szCs w:val="24"/>
+              </w:rPr>
+              <w:t>LSH</w:t>
+            </w:r>
+            <w:proofErr w:type="spellEnd"/>
             <w:r>
               <w:rPr>
                 <w:rFonts w:cs="B Zar"/>
@@ -7592,6 +7715,7 @@
               </w:rPr>
               <w:t>(</w:t>
             </w:r>
+            <w:proofErr w:type="gramEnd"/>
             <w:r>
               <w:rPr>
                 <w:rFonts w:cs="B Zar"/>
@@ -7627,13 +7751,23 @@
                 <w:szCs w:val="24"/>
               </w:rPr>
             </w:pPr>
-            <w:r>
-              <w:rPr>
-                <w:rFonts w:cs="B Zar"/>
-                <w:sz w:val="24"/>
-                <w:szCs w:val="24"/>
-              </w:rPr>
-              <w:t>sim_perm_arr LSH</w:t>
+            <w:proofErr w:type="spellStart"/>
+            <w:r>
+              <w:rPr>
+                <w:rFonts w:cs="B Zar"/>
+                <w:sz w:val="24"/>
+                <w:szCs w:val="24"/>
+              </w:rPr>
+              <w:t>sim_perm_arr</w:t>
+            </w:r>
+            <w:proofErr w:type="spellEnd"/>
+            <w:r>
+              <w:rPr>
+                <w:rFonts w:cs="B Zar"/>
+                <w:sz w:val="24"/>
+                <w:szCs w:val="24"/>
+              </w:rPr>
+              <w:t xml:space="preserve"> LSH</w:t>
             </w:r>
             <w:r>
               <w:rPr>
@@ -8074,11 +8208,20 @@
                 <w:szCs w:val="24"/>
               </w:rPr>
             </w:pPr>
+            <w:r>
+              <w:rPr>
+                <w:rFonts w:cs="B Zar"/>
+                <w:sz w:val="24"/>
+                <w:szCs w:val="24"/>
+              </w:rPr>
+              <w:t>&gt;14h</w:t>
+            </w:r>
           </w:p>
         </w:tc>
         <w:tc>
           <w:tcPr>
             <w:tcW w:w="1305" w:type="dxa"/>
+            <w:shd w:val="clear" w:color="auto" w:fill="FF0000"/>
             <w:vAlign w:val="center"/>
           </w:tcPr>
           <w:p>
@@ -8096,6 +8239,7 @@
         <w:tc>
           <w:tcPr>
             <w:tcW w:w="1011" w:type="dxa"/>
+            <w:shd w:val="clear" w:color="auto" w:fill="FF0000"/>
           </w:tcPr>
           <w:p>
             <w:pPr>
@@ -8112,6 +8256,7 @@
         <w:tc>
           <w:tcPr>
             <w:tcW w:w="1159" w:type="dxa"/>
+            <w:shd w:val="clear" w:color="auto" w:fill="FF0000"/>
           </w:tcPr>
           <w:p>
             <w:pPr>
@@ -8315,8 +8460,18 @@
                 <w:sz w:val="24"/>
                 <w:szCs w:val="24"/>
               </w:rPr>
-              <w:t>On Colab</w:t>
-            </w:r>
+              <w:t xml:space="preserve">On </w:t>
+            </w:r>
+            <w:proofErr w:type="spellStart"/>
+            <w:r>
+              <w:rPr>
+                <w:rFonts w:cs="B Zar"/>
+                <w:sz w:val="24"/>
+                <w:szCs w:val="24"/>
+              </w:rPr>
+              <w:t>Colab</w:t>
+            </w:r>
+            <w:proofErr w:type="spellEnd"/>
           </w:p>
         </w:tc>
       </w:tr>
@@ -8490,7 +8645,7 @@
         <w:tc>
           <w:tcPr>
             <w:tcW w:w="888" w:type="dxa"/>
-            <w:shd w:val="clear" w:color="auto" w:fill="F4B083" w:themeFill="accent2" w:themeFillTint="99"/>
+            <w:shd w:val="clear" w:color="auto" w:fill="FF0000"/>
             <w:vAlign w:val="center"/>
           </w:tcPr>
           <w:p>
@@ -8508,7 +8663,7 @@
         <w:tc>
           <w:tcPr>
             <w:tcW w:w="1305" w:type="dxa"/>
-            <w:shd w:val="clear" w:color="auto" w:fill="F4B083" w:themeFill="accent2" w:themeFillTint="99"/>
+            <w:shd w:val="clear" w:color="auto" w:fill="FF0000"/>
             <w:vAlign w:val="center"/>
           </w:tcPr>
           <w:p>
@@ -8526,7 +8681,7 @@
         <w:tc>
           <w:tcPr>
             <w:tcW w:w="1011" w:type="dxa"/>
-            <w:shd w:val="clear" w:color="auto" w:fill="F4B083" w:themeFill="accent2" w:themeFillTint="99"/>
+            <w:shd w:val="clear" w:color="auto" w:fill="FF0000"/>
           </w:tcPr>
           <w:p>
             <w:pPr>
@@ -8543,7 +8698,7 @@
         <w:tc>
           <w:tcPr>
             <w:tcW w:w="1159" w:type="dxa"/>
-            <w:shd w:val="clear" w:color="auto" w:fill="F4B083" w:themeFill="accent2" w:themeFillTint="99"/>
+            <w:shd w:val="clear" w:color="auto" w:fill="FF0000"/>
           </w:tcPr>
           <w:p>
             <w:pPr>
@@ -8968,14 +9123,25 @@
                 <w:szCs w:val="24"/>
               </w:rPr>
             </w:pPr>
-            <w:r>
-              <w:rPr>
-                <w:rFonts w:cs="B Zar"/>
-                <w:sz w:val="24"/>
-                <w:szCs w:val="24"/>
-              </w:rPr>
-              <w:t>regular_LSH</w:t>
-            </w:r>
+            <w:proofErr w:type="spellStart"/>
+            <w:r>
+              <w:rPr>
+                <w:rFonts w:cs="B Zar"/>
+                <w:sz w:val="24"/>
+                <w:szCs w:val="24"/>
+              </w:rPr>
+              <w:t>regular_</w:t>
+            </w:r>
+            <w:proofErr w:type="gramStart"/>
+            <w:r>
+              <w:rPr>
+                <w:rFonts w:cs="B Zar"/>
+                <w:sz w:val="24"/>
+                <w:szCs w:val="24"/>
+              </w:rPr>
+              <w:t>LSH</w:t>
+            </w:r>
+            <w:proofErr w:type="spellEnd"/>
             <w:r>
               <w:rPr>
                 <w:rFonts w:cs="B Zar"/>
@@ -8985,6 +9151,7 @@
               </w:rPr>
               <w:t>(</w:t>
             </w:r>
+            <w:proofErr w:type="gramEnd"/>
             <w:r>
               <w:rPr>
                 <w:rFonts w:cs="B Zar"/>
@@ -9020,13 +9187,23 @@
                 <w:szCs w:val="24"/>
               </w:rPr>
             </w:pPr>
-            <w:r>
-              <w:rPr>
-                <w:rFonts w:cs="B Zar"/>
-                <w:sz w:val="24"/>
-                <w:szCs w:val="24"/>
-              </w:rPr>
-              <w:t>sim_perm_arr LSH</w:t>
+            <w:proofErr w:type="spellStart"/>
+            <w:r>
+              <w:rPr>
+                <w:rFonts w:cs="B Zar"/>
+                <w:sz w:val="24"/>
+                <w:szCs w:val="24"/>
+              </w:rPr>
+              <w:t>sim_perm_arr</w:t>
+            </w:r>
+            <w:proofErr w:type="spellEnd"/>
+            <w:r>
+              <w:rPr>
+                <w:rFonts w:cs="B Zar"/>
+                <w:sz w:val="24"/>
+                <w:szCs w:val="24"/>
+              </w:rPr>
+              <w:t xml:space="preserve"> LSH</w:t>
             </w:r>
             <w:r>
               <w:rPr>
@@ -9467,6 +9644,14 @@
                 <w:szCs w:val="24"/>
               </w:rPr>
             </w:pPr>
+            <w:r>
+              <w:rPr>
+                <w:rFonts w:cs="B Zar"/>
+                <w:sz w:val="24"/>
+                <w:szCs w:val="24"/>
+              </w:rPr>
+              <w:t>1h_09m</w:t>
+            </w:r>
           </w:p>
         </w:tc>
         <w:tc>
@@ -9484,11 +9669,20 @@
                 <w:szCs w:val="24"/>
               </w:rPr>
             </w:pPr>
+            <w:r>
+              <w:rPr>
+                <w:rFonts w:cs="B Zar"/>
+                <w:sz w:val="24"/>
+                <w:szCs w:val="24"/>
+              </w:rPr>
+              <w:t>480k</w:t>
+            </w:r>
           </w:p>
         </w:tc>
         <w:tc>
           <w:tcPr>
             <w:tcW w:w="981" w:type="dxa"/>
+            <w:shd w:val="clear" w:color="auto" w:fill="FF0000"/>
           </w:tcPr>
           <w:p>
             <w:pPr>
@@ -9505,6 +9699,7 @@
         <w:tc>
           <w:tcPr>
             <w:tcW w:w="1159" w:type="dxa"/>
+            <w:shd w:val="clear" w:color="auto" w:fill="FF0000"/>
           </w:tcPr>
           <w:p>
             <w:pPr>
@@ -9709,8 +9904,18 @@
                 <w:sz w:val="24"/>
                 <w:szCs w:val="24"/>
               </w:rPr>
-              <w:t>On Colab</w:t>
-            </w:r>
+              <w:t xml:space="preserve">On </w:t>
+            </w:r>
+            <w:proofErr w:type="spellStart"/>
+            <w:r>
+              <w:rPr>
+                <w:rFonts w:cs="B Zar"/>
+                <w:sz w:val="24"/>
+                <w:szCs w:val="24"/>
+              </w:rPr>
+              <w:t>Colab</w:t>
+            </w:r>
+            <w:proofErr w:type="spellEnd"/>
           </w:p>
         </w:tc>
       </w:tr>
@@ -10391,14 +10596,25 @@
                 <w:rtl/>
               </w:rPr>
             </w:pPr>
-            <w:r>
-              <w:rPr>
-                <w:rFonts w:cs="B Zar"/>
-                <w:sz w:val="24"/>
-                <w:szCs w:val="24"/>
-              </w:rPr>
-              <w:t>regular_LSH</w:t>
-            </w:r>
+            <w:proofErr w:type="spellStart"/>
+            <w:r>
+              <w:rPr>
+                <w:rFonts w:cs="B Zar"/>
+                <w:sz w:val="24"/>
+                <w:szCs w:val="24"/>
+              </w:rPr>
+              <w:t>regular_</w:t>
+            </w:r>
+            <w:proofErr w:type="gramStart"/>
+            <w:r>
+              <w:rPr>
+                <w:rFonts w:cs="B Zar"/>
+                <w:sz w:val="24"/>
+                <w:szCs w:val="24"/>
+              </w:rPr>
+              <w:t>LSH</w:t>
+            </w:r>
+            <w:proofErr w:type="spellEnd"/>
             <w:r>
               <w:rPr>
                 <w:rFonts w:cs="B Zar"/>
@@ -10408,6 +10624,7 @@
               </w:rPr>
               <w:t>(</w:t>
             </w:r>
+            <w:proofErr w:type="gramEnd"/>
             <w:r>
               <w:rPr>
                 <w:rFonts w:cs="B Zar"/>
@@ -10443,13 +10660,23 @@
                 <w:szCs w:val="24"/>
               </w:rPr>
             </w:pPr>
-            <w:r>
-              <w:rPr>
-                <w:rFonts w:cs="B Zar"/>
-                <w:sz w:val="24"/>
-                <w:szCs w:val="24"/>
-              </w:rPr>
-              <w:t>sim_perm_arr LSH</w:t>
+            <w:proofErr w:type="spellStart"/>
+            <w:r>
+              <w:rPr>
+                <w:rFonts w:cs="B Zar"/>
+                <w:sz w:val="24"/>
+                <w:szCs w:val="24"/>
+              </w:rPr>
+              <w:t>sim_perm_arr</w:t>
+            </w:r>
+            <w:proofErr w:type="spellEnd"/>
+            <w:r>
+              <w:rPr>
+                <w:rFonts w:cs="B Zar"/>
+                <w:sz w:val="24"/>
+                <w:szCs w:val="24"/>
+              </w:rPr>
+              <w:t xml:space="preserve"> LSH</w:t>
             </w:r>
             <w:r>
               <w:rPr>
@@ -10892,6 +11119,14 @@
                 <w:szCs w:val="24"/>
               </w:rPr>
             </w:pPr>
+            <w:r>
+              <w:rPr>
+                <w:rFonts w:cs="B Zar"/>
+                <w:sz w:val="24"/>
+                <w:szCs w:val="24"/>
+              </w:rPr>
+              <w:t>5m</w:t>
+            </w:r>
           </w:p>
         </w:tc>
         <w:tc>
@@ -10909,11 +11144,20 @@
                 <w:szCs w:val="24"/>
               </w:rPr>
             </w:pPr>
+            <w:r>
+              <w:rPr>
+                <w:rFonts w:cs="B Zar"/>
+                <w:sz w:val="24"/>
+                <w:szCs w:val="24"/>
+              </w:rPr>
+              <w:t>98k</w:t>
+            </w:r>
           </w:p>
         </w:tc>
         <w:tc>
           <w:tcPr>
             <w:tcW w:w="1064" w:type="dxa"/>
+            <w:shd w:val="clear" w:color="auto" w:fill="FF0000"/>
           </w:tcPr>
           <w:p>
             <w:pPr>
@@ -10930,6 +11174,7 @@
         <w:tc>
           <w:tcPr>
             <w:tcW w:w="1159" w:type="dxa"/>
+            <w:shd w:val="clear" w:color="auto" w:fill="FF0000"/>
           </w:tcPr>
           <w:p>
             <w:pPr>
@@ -11133,8 +11378,18 @@
                 <w:sz w:val="24"/>
                 <w:szCs w:val="24"/>
               </w:rPr>
-              <w:t>On Colab</w:t>
-            </w:r>
+              <w:t xml:space="preserve">On </w:t>
+            </w:r>
+            <w:proofErr w:type="spellStart"/>
+            <w:r>
+              <w:rPr>
+                <w:rFonts w:cs="B Zar"/>
+                <w:sz w:val="24"/>
+                <w:szCs w:val="24"/>
+              </w:rPr>
+              <w:t>Colab</w:t>
+            </w:r>
+            <w:proofErr w:type="spellEnd"/>
           </w:p>
         </w:tc>
       </w:tr>
@@ -11814,6 +12069,7 @@
                 <w:szCs w:val="24"/>
               </w:rPr>
             </w:pPr>
+            <w:proofErr w:type="spellStart"/>
             <w:r>
               <w:rPr>
                 <w:rFonts w:cs="B Zar"/>
@@ -11822,6 +12078,7 @@
               </w:rPr>
               <w:t>regular_LSH</w:t>
             </w:r>
+            <w:proofErr w:type="spellEnd"/>
           </w:p>
         </w:tc>
         <w:tc>
@@ -11839,13 +12096,23 @@
                 <w:szCs w:val="24"/>
               </w:rPr>
             </w:pPr>
-            <w:r>
-              <w:rPr>
-                <w:rFonts w:cs="B Zar"/>
-                <w:sz w:val="24"/>
-                <w:szCs w:val="24"/>
-              </w:rPr>
-              <w:t>sim_perm_arr LSH</w:t>
+            <w:proofErr w:type="spellStart"/>
+            <w:r>
+              <w:rPr>
+                <w:rFonts w:cs="B Zar"/>
+                <w:sz w:val="24"/>
+                <w:szCs w:val="24"/>
+              </w:rPr>
+              <w:t>sim_perm_arr</w:t>
+            </w:r>
+            <w:proofErr w:type="spellEnd"/>
+            <w:r>
+              <w:rPr>
+                <w:rFonts w:cs="B Zar"/>
+                <w:sz w:val="24"/>
+                <w:szCs w:val="24"/>
+              </w:rPr>
+              <w:t xml:space="preserve"> LSH</w:t>
             </w:r>
           </w:p>
         </w:tc>
@@ -12133,6 +12400,7 @@
                 <w:rtl/>
               </w:rPr>
             </w:pPr>
+            <w:proofErr w:type="spellStart"/>
             <w:r>
               <w:rPr>
                 <w:rFonts w:cs="B Zar"/>
@@ -12141,6 +12409,7 @@
               </w:rPr>
               <w:t>dblp</w:t>
             </w:r>
+            <w:proofErr w:type="spellEnd"/>
           </w:p>
         </w:tc>
         <w:tc>
@@ -12267,6 +12536,7 @@
         <w:tc>
           <w:tcPr>
             <w:tcW w:w="890" w:type="dxa"/>
+            <w:shd w:val="clear" w:color="auto" w:fill="FF0000"/>
             <w:vAlign w:val="center"/>
           </w:tcPr>
           <w:p>
@@ -12284,6 +12554,7 @@
         <w:tc>
           <w:tcPr>
             <w:tcW w:w="1243" w:type="dxa"/>
+            <w:shd w:val="clear" w:color="auto" w:fill="FF0000"/>
             <w:vAlign w:val="center"/>
           </w:tcPr>
           <w:p>
@@ -12301,6 +12572,7 @@
         <w:tc>
           <w:tcPr>
             <w:tcW w:w="1032" w:type="dxa"/>
+            <w:shd w:val="clear" w:color="auto" w:fill="FF0000"/>
           </w:tcPr>
           <w:p>
             <w:pPr>
@@ -12317,6 +12589,7 @@
         <w:tc>
           <w:tcPr>
             <w:tcW w:w="1159" w:type="dxa"/>
+            <w:shd w:val="clear" w:color="auto" w:fill="FF0000"/>
           </w:tcPr>
           <w:p>
             <w:pPr>
@@ -12368,6 +12641,7 @@
                 <w:szCs w:val="24"/>
               </w:rPr>
             </w:pPr>
+            <w:proofErr w:type="spellStart"/>
             <w:r>
               <w:rPr>
                 <w:rFonts w:cs="B Zar"/>
@@ -12376,6 +12650,7 @@
               </w:rPr>
               <w:t>dblp</w:t>
             </w:r>
+            <w:proofErr w:type="spellEnd"/>
           </w:p>
         </w:tc>
         <w:tc>
@@ -12520,8 +12795,18 @@
                 <w:sz w:val="24"/>
                 <w:szCs w:val="24"/>
               </w:rPr>
-              <w:t>On Colab</w:t>
-            </w:r>
+              <w:t xml:space="preserve">On </w:t>
+            </w:r>
+            <w:proofErr w:type="spellStart"/>
+            <w:r>
+              <w:rPr>
+                <w:rFonts w:cs="B Zar"/>
+                <w:sz w:val="24"/>
+                <w:szCs w:val="24"/>
+              </w:rPr>
+              <w:t>Colab</w:t>
+            </w:r>
+            <w:proofErr w:type="spellEnd"/>
           </w:p>
         </w:tc>
       </w:tr>
@@ -12562,6 +12847,7 @@
                 <w:szCs w:val="24"/>
               </w:rPr>
             </w:pPr>
+            <w:proofErr w:type="spellStart"/>
             <w:r>
               <w:rPr>
                 <w:rFonts w:cs="B Zar"/>
@@ -12570,6 +12856,7 @@
               </w:rPr>
               <w:t>dblp</w:t>
             </w:r>
+            <w:proofErr w:type="spellEnd"/>
           </w:p>
         </w:tc>
         <w:tc>
@@ -12695,7 +12982,7 @@
         <w:tc>
           <w:tcPr>
             <w:tcW w:w="890" w:type="dxa"/>
-            <w:shd w:val="clear" w:color="auto" w:fill="F4B083" w:themeFill="accent2" w:themeFillTint="99"/>
+            <w:shd w:val="clear" w:color="auto" w:fill="FF0000"/>
             <w:vAlign w:val="center"/>
           </w:tcPr>
           <w:p>
@@ -12713,7 +13000,7 @@
         <w:tc>
           <w:tcPr>
             <w:tcW w:w="1243" w:type="dxa"/>
-            <w:shd w:val="clear" w:color="auto" w:fill="F4B083" w:themeFill="accent2" w:themeFillTint="99"/>
+            <w:shd w:val="clear" w:color="auto" w:fill="FF0000"/>
             <w:vAlign w:val="center"/>
           </w:tcPr>
           <w:p>
@@ -12731,7 +13018,7 @@
         <w:tc>
           <w:tcPr>
             <w:tcW w:w="1032" w:type="dxa"/>
-            <w:shd w:val="clear" w:color="auto" w:fill="F4B083" w:themeFill="accent2" w:themeFillTint="99"/>
+            <w:shd w:val="clear" w:color="auto" w:fill="FF0000"/>
           </w:tcPr>
           <w:p>
             <w:pPr>
@@ -12748,7 +13035,7 @@
         <w:tc>
           <w:tcPr>
             <w:tcW w:w="1159" w:type="dxa"/>
-            <w:shd w:val="clear" w:color="auto" w:fill="F4B083" w:themeFill="accent2" w:themeFillTint="99"/>
+            <w:shd w:val="clear" w:color="auto" w:fill="FF0000"/>
           </w:tcPr>
           <w:p>
             <w:pPr>
@@ -12800,6 +13087,7 @@
                 <w:szCs w:val="24"/>
               </w:rPr>
             </w:pPr>
+            <w:proofErr w:type="spellStart"/>
             <w:r>
               <w:rPr>
                 <w:rFonts w:cs="B Zar"/>
@@ -12808,6 +13096,7 @@
               </w:rPr>
               <w:t>dblp</w:t>
             </w:r>
+            <w:proofErr w:type="spellEnd"/>
           </w:p>
         </w:tc>
         <w:tc>

</xml_diff>